<commit_message>
Añadiendo funcionalidades para las compras
</commit_message>
<xml_diff>
--- a/Tareas_Cortas_#1-2-3.docx
+++ b/Tareas_Cortas_#1-2-3.docx
@@ -46,7 +46,7 @@
                     <pic:cNvPicPr preferRelativeResize="0"/>
                   </pic:nvPicPr>
                   <pic:blipFill>
-                    <a:blip r:embed="rId5"/>
+                    <a:blip r:embed="rId6"/>
                     <a:srcRect/>
                     <a:stretch>
                       <a:fillRect/>
@@ -1084,20 +1084,36 @@
         <w:rPr>
           <w:rFonts w:ascii="Roboto Condensed" w:eastAsia="Roboto Condensed" w:hAnsi="Roboto Condensed" w:cs="Roboto Condensed"/>
           <w:i/>
+          <w:highlight w:val="yellow"/>
         </w:rPr>
         <w:t>Gestión de clientes</w:t>
       </w:r>
       <w:r>
         <w:rPr>
           <w:rFonts w:ascii="Roboto Condensed" w:eastAsia="Roboto Condensed" w:hAnsi="Roboto Condensed" w:cs="Roboto Condensed"/>
-        </w:rPr>
-        <w:t xml:space="preserve">: Las operaciones que debe proveer esta vista son creación, actualización y eliminación de clientes. Los principales datos de los clientes son: Número Cédula, Nombre, Apellidos, dirección (Provincia, cantón, distrito), Fecha de nacimiento, teléfono, usuario y </w:t>
+          <w:highlight w:val="yellow"/>
+        </w:rPr>
+        <w:t>: Las operaciones que debe proveer esta vista son creación, actualización y eliminación de clientes.</w:t>
+      </w:r>
+      <w:r>
+        <w:rPr>
+          <w:rFonts w:ascii="Roboto Condensed" w:eastAsia="Roboto Condensed" w:hAnsi="Roboto Condensed" w:cs="Roboto Condensed"/>
+        </w:rPr>
+        <w:t xml:space="preserve"> </w:t>
+      </w:r>
+      <w:r>
+        <w:rPr>
+          <w:rFonts w:ascii="Roboto Condensed" w:eastAsia="Roboto Condensed" w:hAnsi="Roboto Condensed" w:cs="Roboto Condensed"/>
+          <w:highlight w:val="yellow"/>
+        </w:rPr>
+        <w:t xml:space="preserve">Los principales datos de los clientes son: Número Cédula, Nombre, Apellidos, dirección (Provincia, cantón, distrito), Fecha de nacimiento, teléfono, usuario y </w:t>
       </w:r>
       <w:proofErr w:type="spellStart"/>
       <w:proofErr w:type="gramStart"/>
       <w:r>
         <w:rPr>
           <w:rFonts w:ascii="Roboto Condensed" w:eastAsia="Roboto Condensed" w:hAnsi="Roboto Condensed" w:cs="Roboto Condensed"/>
+          <w:highlight w:val="yellow"/>
         </w:rPr>
         <w:t>password</w:t>
       </w:r>
@@ -1106,6 +1122,7 @@
       <w:r>
         <w:rPr>
           <w:rFonts w:ascii="Roboto Condensed" w:eastAsia="Roboto Condensed" w:hAnsi="Roboto Condensed" w:cs="Roboto Condensed"/>
+          <w:highlight w:val="yellow"/>
         </w:rPr>
         <w:t>.</w:t>
       </w:r>
@@ -1120,6 +1137,7 @@
         <w:jc w:val="both"/>
         <w:rPr>
           <w:rFonts w:ascii="Roboto Condensed" w:eastAsia="Roboto Condensed" w:hAnsi="Roboto Condensed" w:cs="Roboto Condensed"/>
+          <w:highlight w:val="yellow"/>
         </w:rPr>
       </w:pPr>
       <w:r>
@@ -1133,6 +1151,7 @@
       <w:r>
         <w:rPr>
           <w:rFonts w:ascii="Roboto Condensed" w:eastAsia="Roboto Condensed" w:hAnsi="Roboto Condensed" w:cs="Roboto Condensed"/>
+          <w:highlight w:val="yellow"/>
         </w:rPr>
         <w:t xml:space="preserve">: Al iniciar sesión con su usuario y </w:t>
       </w:r>
@@ -1141,6 +1160,7 @@
       <w:r>
         <w:rPr>
           <w:rFonts w:ascii="Roboto Condensed" w:eastAsia="Roboto Condensed" w:hAnsi="Roboto Condensed" w:cs="Roboto Condensed"/>
+          <w:highlight w:val="yellow"/>
         </w:rPr>
         <w:t>password</w:t>
       </w:r>
@@ -1149,6 +1169,7 @@
       <w:r>
         <w:rPr>
           <w:rFonts w:ascii="Roboto Condensed" w:eastAsia="Roboto Condensed" w:hAnsi="Roboto Condensed" w:cs="Roboto Condensed"/>
+          <w:highlight w:val="yellow"/>
         </w:rPr>
         <w:t xml:space="preserve"> el sistema le mostrará por defecto todos los productores afiliados que entregan productos en su distrito.</w:t>
       </w:r>
@@ -1169,14 +1190,23 @@
         <w:rPr>
           <w:rFonts w:ascii="Roboto Condensed" w:eastAsia="Roboto Condensed" w:hAnsi="Roboto Condensed" w:cs="Roboto Condensed"/>
           <w:i/>
+          <w:color w:val="FF0000"/>
         </w:rPr>
         <w:t>Entrar al tramo del productor</w:t>
       </w:r>
       <w:r>
         <w:rPr>
           <w:rFonts w:ascii="Roboto Condensed" w:eastAsia="Roboto Condensed" w:hAnsi="Roboto Condensed" w:cs="Roboto Condensed"/>
-        </w:rPr>
-        <w:t>: Una vez ingresado al sistema y con los productores de su región, el usuario ingresa al tramo donde se mostrarán todos los productos que ofrece el productor, con la cantidad disponible y precio de cada producto. En caso de que no haya disponibilidad el artículo se mostrará, pero no se permitirá asignar al carrito de compras.</w:t>
+          <w:color w:val="FF0000"/>
+        </w:rPr>
+        <w:t xml:space="preserve">: Una vez ingresado al sistema y con los productores de su región, </w:t>
+      </w:r>
+      <w:r>
+        <w:rPr>
+          <w:rFonts w:ascii="Roboto Condensed" w:eastAsia="Roboto Condensed" w:hAnsi="Roboto Condensed" w:cs="Roboto Condensed"/>
+          <w:highlight w:val="yellow"/>
+        </w:rPr>
+        <w:t>el usuario ingresa al tramo donde se mostrarán todos los productos que ofrece el productor, con la cantidad disponible y precio de cada producto. En caso de que no haya disponibilidad el artículo se mostrará, pero no se permitirá asignar al carrito de compras.</w:t>
       </w:r>
     </w:p>
     <w:p>
@@ -1195,14 +1225,42 @@
         <w:rPr>
           <w:rFonts w:ascii="Roboto Condensed" w:eastAsia="Roboto Condensed" w:hAnsi="Roboto Condensed" w:cs="Roboto Condensed"/>
           <w:i/>
+          <w:highlight w:val="yellow"/>
         </w:rPr>
         <w:t>Administrar el carrito de compras</w:t>
       </w:r>
       <w:r>
         <w:rPr>
           <w:rFonts w:ascii="Roboto Condensed" w:eastAsia="Roboto Condensed" w:hAnsi="Roboto Condensed" w:cs="Roboto Condensed"/>
-        </w:rPr>
-        <w:t>: Esta vista habilita al cliente para que revise su pedido antes de realizarlo y permitirá al cliente eliminar productos o modificar las cantidades solicitadas. Este carrito mostrará una línea por cada producto y una total de monto a pagar al productor.</w:t>
+          <w:highlight w:val="yellow"/>
+        </w:rPr>
+        <w:t>: Esta vista habilita al cliente para que revise su pedido antes de realizarlo</w:t>
+      </w:r>
+      <w:r>
+        <w:rPr>
+          <w:rFonts w:ascii="Roboto Condensed" w:eastAsia="Roboto Condensed" w:hAnsi="Roboto Condensed" w:cs="Roboto Condensed"/>
+        </w:rPr>
+        <w:t xml:space="preserve"> </w:t>
+      </w:r>
+      <w:r>
+        <w:rPr>
+          <w:rFonts w:ascii="Roboto Condensed" w:eastAsia="Roboto Condensed" w:hAnsi="Roboto Condensed" w:cs="Roboto Condensed"/>
+          <w:color w:val="FF0000"/>
+        </w:rPr>
+        <w:t>y permitirá al cliente eliminar productos o modificar las cantidades solicitadas</w:t>
+      </w:r>
+      <w:r>
+        <w:rPr>
+          <w:rFonts w:ascii="Roboto Condensed" w:eastAsia="Roboto Condensed" w:hAnsi="Roboto Condensed" w:cs="Roboto Condensed"/>
+        </w:rPr>
+        <w:t xml:space="preserve">. </w:t>
+      </w:r>
+      <w:r>
+        <w:rPr>
+          <w:rFonts w:ascii="Roboto Condensed" w:eastAsia="Roboto Condensed" w:hAnsi="Roboto Condensed" w:cs="Roboto Condensed"/>
+          <w:color w:val="FF0000"/>
+        </w:rPr>
+        <w:t>Este carrito mostrará una línea por cada producto y una total de monto a pagar al productor.</w:t>
       </w:r>
     </w:p>
     <w:p>
@@ -1215,30 +1273,48 @@
         <w:jc w:val="both"/>
         <w:rPr>
           <w:rFonts w:ascii="Roboto Condensed" w:eastAsia="Roboto Condensed" w:hAnsi="Roboto Condensed" w:cs="Roboto Condensed"/>
+          <w:color w:val="FF0000"/>
         </w:rPr>
       </w:pPr>
       <w:r>
         <w:rPr>
           <w:rFonts w:ascii="Roboto Condensed" w:eastAsia="Roboto Condensed" w:hAnsi="Roboto Condensed" w:cs="Roboto Condensed"/>
           <w:i/>
+          <w:highlight w:val="yellow"/>
         </w:rPr>
         <w:t>Realizar compra</w:t>
       </w:r>
       <w:r>
         <w:rPr>
           <w:rFonts w:ascii="Roboto Condensed" w:eastAsia="Roboto Condensed" w:hAnsi="Roboto Condensed" w:cs="Roboto Condensed"/>
-        </w:rPr>
-        <w:t xml:space="preserve">: Una vez </w:t>
-      </w:r>
-      <w:r>
-        <w:rPr>
-          <w:rFonts w:ascii="Roboto Condensed" w:eastAsia="Roboto Condensed" w:hAnsi="Roboto Condensed" w:cs="Roboto Condensed"/>
+          <w:highlight w:val="yellow"/>
+        </w:rPr>
+        <w:t>:</w:t>
+      </w:r>
+      <w:r>
+        <w:rPr>
+          <w:rFonts w:ascii="Roboto Condensed" w:eastAsia="Roboto Condensed" w:hAnsi="Roboto Condensed" w:cs="Roboto Condensed"/>
+        </w:rPr>
+        <w:t xml:space="preserve"> </w:t>
+      </w:r>
+      <w:r>
+        <w:rPr>
+          <w:rFonts w:ascii="Roboto Condensed" w:eastAsia="Roboto Condensed" w:hAnsi="Roboto Condensed" w:cs="Roboto Condensed"/>
+          <w:highlight w:val="yellow"/>
+        </w:rPr>
+        <w:t xml:space="preserve">Una vez </w:t>
+      </w:r>
+      <w:r>
+        <w:rPr>
+          <w:rFonts w:ascii="Roboto Condensed" w:eastAsia="Roboto Condensed" w:hAnsi="Roboto Condensed" w:cs="Roboto Condensed"/>
+          <w:highlight w:val="yellow"/>
         </w:rPr>
         <w:t>revisado</w:t>
       </w:r>
       <w:r>
         <w:rPr>
           <w:rFonts w:ascii="Roboto Condensed" w:eastAsia="Roboto Condensed" w:hAnsi="Roboto Condensed" w:cs="Roboto Condensed"/>
+          <w:highlight w:val="yellow"/>
         </w:rPr>
         <w:t xml:space="preserve"> el carrito de compras el sistema debe proveer la finalización de una compra, en este caso se debe proveer un comprobante del SINPE móvil realizado.</w:t>
       </w:r>
@@ -1260,6 +1336,7 @@
         <w:rPr>
           <w:rFonts w:ascii="Roboto Condensed" w:eastAsia="Roboto Condensed" w:hAnsi="Roboto Condensed" w:cs="Roboto Condensed"/>
           <w:i/>
+          <w:highlight w:val="yellow"/>
         </w:rPr>
         <w:t>Feedback</w:t>
       </w:r>
@@ -1267,8 +1344,15 @@
       <w:r>
         <w:rPr>
           <w:rFonts w:ascii="Roboto Condensed" w:eastAsia="Roboto Condensed" w:hAnsi="Roboto Condensed" w:cs="Roboto Condensed"/>
-        </w:rPr>
-        <w:t>:  Una vez que se haya realizado la compra y le sea entregada al cliente, este podrá calificar tanto la compra como al productor.</w:t>
+          <w:highlight w:val="yellow"/>
+        </w:rPr>
+        <w:t>:  Una vez que se haya realizado la compra y le sea entregada al cliente, este podrá calificar tanto la compra como al productor</w:t>
+      </w:r>
+      <w:r>
+        <w:rPr>
+          <w:rFonts w:ascii="Roboto Condensed" w:eastAsia="Roboto Condensed" w:hAnsi="Roboto Condensed" w:cs="Roboto Condensed"/>
+        </w:rPr>
+        <w:t>.</w:t>
       </w:r>
     </w:p>
     <w:p>
@@ -1597,6 +1681,7 @@
           <w:rFonts w:ascii="Roboto Condensed" w:eastAsia="Roboto Condensed" w:hAnsi="Roboto Condensed" w:cs="Roboto Condensed"/>
         </w:rPr>
       </w:pPr>
+      <w:bookmarkStart w:id="0" w:name="_Hlk53431018"/>
       <w:r>
         <w:rPr>
           <w:rFonts w:ascii="Roboto Condensed" w:eastAsia="Roboto Condensed" w:hAnsi="Roboto Condensed" w:cs="Roboto Condensed"/>
@@ -1815,6 +1900,7 @@
         <w:t>Bibliografía consultada para el proyecto.</w:t>
       </w:r>
     </w:p>
+    <w:bookmarkEnd w:id="0"/>
     <w:p>
       <w:pPr>
         <w:widowControl w:val="0"/>
@@ -2813,7 +2899,7 @@
         </w:rPr>
         <w:t xml:space="preserve"> (2019-02-05). Recuperado de: </w:t>
       </w:r>
-      <w:hyperlink r:id="rId6">
+      <w:hyperlink r:id="rId7">
         <w:r>
           <w:rPr>
             <w:rFonts w:ascii="Roboto Condensed" w:eastAsia="Roboto Condensed" w:hAnsi="Roboto Condensed" w:cs="Roboto Condensed"/>
@@ -2920,7 +3006,7 @@
                     <pic:cNvPicPr preferRelativeResize="0"/>
                   </pic:nvPicPr>
                   <pic:blipFill>
-                    <a:blip r:embed="rId5"/>
+                    <a:blip r:embed="rId6"/>
                     <a:srcRect/>
                     <a:stretch>
                       <a:fillRect/>
@@ -3521,7 +3607,7 @@
                     <pic:cNvPicPr preferRelativeResize="0"/>
                   </pic:nvPicPr>
                   <pic:blipFill>
-                    <a:blip r:embed="rId5"/>
+                    <a:blip r:embed="rId6"/>
                     <a:srcRect/>
                     <a:stretch>
                       <a:fillRect/>
@@ -5849,4 +5935,16 @@
   </a:objectDefaults>
   <a:extraClrSchemeLst/>
 </a:theme>
+</file>
+
+<file path=customXml/item1.xml><?xml version="1.0" encoding="utf-8"?>
+<b:Sources xmlns:b="http://schemas.openxmlformats.org/officeDocument/2006/bibliography" xmlns="http://schemas.openxmlformats.org/officeDocument/2006/bibliography" SelectedStyle="\APASixthEditionOfficeOnline.xsl" StyleName="APA" Version="6"/>
+</file>
+
+<file path=customXml/itemProps1.xml><?xml version="1.0" encoding="utf-8"?>
+<ds:datastoreItem xmlns:ds="http://schemas.openxmlformats.org/officeDocument/2006/customXml" ds:itemID="{7BD0847E-039A-4191-9BA7-D973AED428E6}">
+  <ds:schemaRefs>
+    <ds:schemaRef ds:uri="http://schemas.openxmlformats.org/officeDocument/2006/bibliography"/>
+  </ds:schemaRefs>
+</ds:datastoreItem>
 </file>
</xml_diff>

<commit_message>
Implementacion del checkout (falta correjir errores)
</commit_message>
<xml_diff>
--- a/Tareas_Cortas_#1-2-3.docx
+++ b/Tareas_Cortas_#1-2-3.docx
@@ -1219,6 +1219,7 @@
         <w:jc w:val="both"/>
         <w:rPr>
           <w:rFonts w:ascii="Roboto Condensed" w:eastAsia="Roboto Condensed" w:hAnsi="Roboto Condensed" w:cs="Roboto Condensed"/>
+          <w:highlight w:val="yellow"/>
         </w:rPr>
       </w:pPr>
       <w:r>
@@ -1245,22 +1246,9 @@
       <w:r>
         <w:rPr>
           <w:rFonts w:ascii="Roboto Condensed" w:eastAsia="Roboto Condensed" w:hAnsi="Roboto Condensed" w:cs="Roboto Condensed"/>
-          <w:color w:val="FF0000"/>
-        </w:rPr>
-        <w:t>y permitirá al cliente eliminar productos o modificar las cantidades solicitadas</w:t>
-      </w:r>
-      <w:r>
-        <w:rPr>
-          <w:rFonts w:ascii="Roboto Condensed" w:eastAsia="Roboto Condensed" w:hAnsi="Roboto Condensed" w:cs="Roboto Condensed"/>
-        </w:rPr>
-        <w:t xml:space="preserve">. </w:t>
-      </w:r>
-      <w:r>
-        <w:rPr>
-          <w:rFonts w:ascii="Roboto Condensed" w:eastAsia="Roboto Condensed" w:hAnsi="Roboto Condensed" w:cs="Roboto Condensed"/>
-          <w:color w:val="FF0000"/>
-        </w:rPr>
-        <w:t>Este carrito mostrará una línea por cada producto y una total de monto a pagar al productor.</w:t>
+          <w:highlight w:val="yellow"/>
+        </w:rPr>
+        <w:t>y permitirá al cliente eliminar productos o modificar las cantidades solicitadas. Este carrito mostrará una línea por cada producto y una total de monto a pagar al productor.</w:t>
       </w:r>
     </w:p>
     <w:p>

</xml_diff>